<commit_message>
US5398: Hidden User Credentials
</commit_message>
<xml_diff>
--- a/svc/db/AdminStorage/Jobs/Job Recovery Testing.docx
+++ b/svc/db/AdminStorage/Jobs/Job Recovery Testing.docx
@@ -74,7 +74,7 @@
       </w:r>
       <w:proofErr w:type="spellStart"/>
       <w:r>
-        <w:t>sa</w:t>
+        <w:t>xxxxxx</w:t>
       </w:r>
       <w:proofErr w:type="spellEnd"/>
     </w:p>
@@ -83,8 +83,13 @@
         <w:ind w:left="720"/>
       </w:pPr>
       <w:r>
-        <w:t>Password: $Admin99</w:t>
-      </w:r>
+        <w:t xml:space="preserve">Password: </w:t>
+      </w:r>
+      <w:r>
+        <w:t>xxxxxxx</w:t>
+      </w:r>
+      <w:bookmarkStart w:id="0" w:name="_GoBack"/>
+      <w:bookmarkEnd w:id="0"/>
     </w:p>
     <w:p>
       <w:pPr>
@@ -482,8 +487,6 @@
           <w:color w:val="000000" w:themeColor="text1"/>
         </w:rPr>
       </w:pPr>
-      <w:bookmarkStart w:id="0" w:name="_GoBack"/>
-      <w:bookmarkEnd w:id="0"/>
     </w:p>
     <w:p>
       <w:pPr>

</xml_diff>